<commit_message>
Agrego Estándares de Diseño para la sección de administración
</commit_message>
<xml_diff>
--- a/Producto Salud Mascotas/003-Definición del sistema de información/Estándares de Codificación.docx
+++ b/Producto Salud Mascotas/003-Definición del sistema de información/Estándares de Codificación.docx
@@ -1066,7 +1066,35 @@
         <w:rPr>
           <w:lang w:val="es-ES_tradnl"/>
         </w:rPr>
-        <w:t>.: design/frontend/</w:t>
+        <w:t xml:space="preserve">.: </w:t>
+      </w:r>
+      <w:proofErr w:type="spellStart"/>
+      <w:r>
+        <w:rPr>
+          <w:lang w:val="es-ES_tradnl"/>
+        </w:rPr>
+        <w:t>design</w:t>
+      </w:r>
+      <w:proofErr w:type="spellEnd"/>
+      <w:r>
+        <w:rPr>
+          <w:lang w:val="es-ES_tradnl"/>
+        </w:rPr>
+        <w:t>/</w:t>
+      </w:r>
+      <w:proofErr w:type="spellStart"/>
+      <w:r>
+        <w:rPr>
+          <w:lang w:val="es-ES_tradnl"/>
+        </w:rPr>
+        <w:t>frontend</w:t>
+      </w:r>
+      <w:proofErr w:type="spellEnd"/>
+      <w:r>
+        <w:rPr>
+          <w:lang w:val="es-ES_tradnl"/>
+        </w:rPr>
+        <w:t>/</w:t>
       </w:r>
       <w:proofErr w:type="spellStart"/>
       <w:r>
@@ -1228,8 +1256,16 @@
         <w:rPr>
           <w:lang w:val="es-ES_tradnl"/>
         </w:rPr>
-        <w:t>/frontend</w:t>
-      </w:r>
+        <w:t>/</w:t>
+      </w:r>
+      <w:proofErr w:type="spellStart"/>
+      <w:r>
+        <w:rPr>
+          <w:lang w:val="es-ES_tradnl"/>
+        </w:rPr>
+        <w:t>frontend</w:t>
+      </w:r>
+      <w:proofErr w:type="spellEnd"/>
       <w:r>
         <w:rPr>
           <w:lang w:val="es-ES_tradnl"/>
@@ -1333,7 +1369,21 @@
         <w:rPr>
           <w:lang w:val="es-ES_tradnl"/>
         </w:rPr>
-        <w:t>/frontend/</w:t>
+        <w:t>/</w:t>
+      </w:r>
+      <w:proofErr w:type="spellStart"/>
+      <w:r>
+        <w:rPr>
+          <w:lang w:val="es-ES_tradnl"/>
+        </w:rPr>
+        <w:t>frontend</w:t>
+      </w:r>
+      <w:proofErr w:type="spellEnd"/>
+      <w:r>
+        <w:rPr>
+          <w:lang w:val="es-ES_tradnl"/>
+        </w:rPr>
+        <w:t>/</w:t>
       </w:r>
       <w:proofErr w:type="spellStart"/>
       <w:r>
@@ -1564,14 +1614,298 @@
         <w:rPr>
           <w:lang w:val="es-ES_tradnl"/>
         </w:rPr>
+        <w:t xml:space="preserve">” dentro del paquete al que pertenece la clase que define. Ej.: </w:t>
+      </w:r>
+      <w:proofErr w:type="spellStart"/>
+      <w:r>
+        <w:rPr>
+          <w:lang w:val="es-ES_tradnl"/>
+        </w:rPr>
+        <w:t>includes</w:t>
+      </w:r>
+      <w:proofErr w:type="spellEnd"/>
+      <w:r>
+        <w:rPr>
+          <w:lang w:val="es-ES_tradnl"/>
+        </w:rPr>
+        <w:t>/</w:t>
+      </w:r>
+      <w:proofErr w:type="spellStart"/>
+      <w:r>
+        <w:rPr>
+          <w:lang w:val="es-ES_tradnl"/>
+        </w:rPr>
+        <w:t>classes</w:t>
+      </w:r>
+      <w:proofErr w:type="spellEnd"/>
+      <w:r>
+        <w:rPr>
+          <w:lang w:val="es-ES_tradnl"/>
+        </w:rPr>
+        <w:t>/Mascotas/</w:t>
+      </w:r>
+      <w:proofErr w:type="spellStart"/>
+      <w:r>
+        <w:rPr>
+          <w:lang w:val="es-ES_tradnl"/>
+        </w:rPr>
+        <w:t>Router</w:t>
+      </w:r>
+      <w:proofErr w:type="spellEnd"/>
+      <w:r>
+        <w:rPr>
+          <w:lang w:val="es-ES_tradnl"/>
+        </w:rPr>
+        <w:t>/</w:t>
+      </w:r>
+      <w:r>
+        <w:rPr>
+          <w:lang w:val="es-ES_tradnl"/>
+        </w:rPr>
+        <w:t>Search</w:t>
+      </w:r>
+      <w:r>
+        <w:rPr>
+          <w:lang w:val="es-ES_tradnl"/>
+        </w:rPr>
+        <w:t>.php</w:t>
+      </w:r>
+    </w:p>
+    <w:p>
+      <w:pPr>
+        <w:rPr>
+          <w:lang w:val="es-ES_tradnl"/>
+        </w:rPr>
+      </w:pPr>
+      <w:r>
+        <w:rPr>
+          <w:lang w:val="es-ES_tradnl"/>
+        </w:rPr>
+        <w:t>En caso de un paquete solo contar con un controlador deberá nombrarse “</w:t>
+      </w:r>
+      <w:proofErr w:type="spellStart"/>
+      <w:r>
+        <w:rPr>
+          <w:lang w:val="es-ES_tradnl"/>
+        </w:rPr>
+        <w:t>Router</w:t>
+      </w:r>
+      <w:proofErr w:type="spellEnd"/>
+      <w:r>
+        <w:rPr>
+          <w:lang w:val="es-ES_tradnl"/>
+        </w:rPr>
+        <w:t>” y estar en el directorio raíz del paquete. Ej.: includes/classes/Mascotas/Router.php</w:t>
+      </w:r>
+    </w:p>
+    <w:p>
+      <w:pPr>
+        <w:pStyle w:val="Ttulo4"/>
+        <w:rPr>
+          <w:lang w:val="es-ES_tradnl"/>
+        </w:rPr>
+      </w:pPr>
+      <w:r>
+        <w:rPr>
+          <w:lang w:val="es-ES_tradnl"/>
+        </w:rPr>
+        <w:t xml:space="preserve">Archivo </w:t>
+      </w:r>
+      <w:r>
+        <w:rPr>
+          <w:lang w:val="es-ES_tradnl"/>
+        </w:rPr>
+        <w:t xml:space="preserve">de </w:t>
+      </w:r>
+      <w:r>
+        <w:rPr>
+          <w:lang w:val="es-ES_tradnl"/>
+        </w:rPr>
+        <w:t>ayudante</w:t>
+      </w:r>
+    </w:p>
+    <w:p>
+      <w:pPr>
+        <w:rPr>
+          <w:lang w:val="es-ES_tradnl"/>
+        </w:rPr>
+      </w:pPr>
+      <w:r>
+        <w:rPr>
+          <w:lang w:val="es-ES_tradnl"/>
+        </w:rPr>
+        <w:t>La ubicación asignada para estos elementos será el subdirectorio “</w:t>
+      </w:r>
+      <w:r>
+        <w:rPr>
+          <w:b/>
+          <w:lang w:val="es-ES_tradnl"/>
+        </w:rPr>
+        <w:t>Helper</w:t>
+      </w:r>
+      <w:r>
+        <w:rPr>
+          <w:lang w:val="es-ES_tradnl"/>
+        </w:rPr>
+        <w:t>” dentro del paquete al que pertenece la clase que define. Ej.: includes/classes/Mascotas/Helper/Search.php</w:t>
+      </w:r>
+    </w:p>
+    <w:p>
+      <w:pPr>
+        <w:rPr>
+          <w:lang w:val="es-ES_tradnl"/>
+        </w:rPr>
+      </w:pPr>
+      <w:r>
+        <w:rPr>
+          <w:lang w:val="es-ES_tradnl"/>
+        </w:rPr>
+        <w:t>En caso de un paquete solo contar con un controlador deberá nombrarse “</w:t>
+      </w:r>
+      <w:r>
+        <w:rPr>
+          <w:lang w:val="es-ES_tradnl"/>
+        </w:rPr>
+        <w:t>Helper</w:t>
+      </w:r>
+      <w:r>
+        <w:rPr>
+          <w:lang w:val="es-ES_tradnl"/>
+        </w:rPr>
+        <w:t>” y estar en el directorio raíz del paquete. Ej.: includes/classes/Mascotas/Helper.php</w:t>
+      </w:r>
+    </w:p>
+    <w:p>
+      <w:pPr>
+        <w:rPr>
+          <w:lang w:val="es-ES_tradnl"/>
+        </w:rPr>
+      </w:pPr>
+    </w:p>
+    <w:p>
+      <w:pPr>
+        <w:pStyle w:val="Ttulo4"/>
+        <w:rPr>
+          <w:lang w:val="es-ES_tradnl"/>
+        </w:rPr>
+      </w:pPr>
+      <w:r>
+        <w:rPr>
+          <w:lang w:val="es-ES_tradnl"/>
+        </w:rPr>
+        <w:t xml:space="preserve">Archivo de </w:t>
+      </w:r>
+      <w:r>
+        <w:rPr>
+          <w:lang w:val="es-ES_tradnl"/>
+        </w:rPr>
+        <w:t>bloque</w:t>
+      </w:r>
+    </w:p>
+    <w:p>
+      <w:pPr>
+        <w:rPr>
+          <w:lang w:val="es-ES_tradnl"/>
+        </w:rPr>
+      </w:pPr>
+      <w:r>
+        <w:rPr>
+          <w:lang w:val="es-ES_tradnl"/>
+        </w:rPr>
+        <w:t>La ubicación asignada para estos elementos será el subdirectorio “</w:t>
+      </w:r>
+      <w:r>
+        <w:rPr>
+          <w:b/>
+          <w:lang w:val="es-ES_tradnl"/>
+        </w:rPr>
+        <w:t>Block</w:t>
+      </w:r>
+      <w:r>
+        <w:rPr>
+          <w:lang w:val="es-ES_tradnl"/>
+        </w:rPr>
         <w:t>” dentro del paquete al que pertenece la clase que define. Ej.: includes/classes/Mascotas/</w:t>
       </w:r>
-      <w:proofErr w:type="spellStart"/>
-      <w:r>
-        <w:rPr>
-          <w:lang w:val="es-ES_tradnl"/>
-        </w:rPr>
-        <w:t>Router</w:t>
+      <w:r>
+        <w:rPr>
+          <w:lang w:val="es-ES_tradnl"/>
+        </w:rPr>
+        <w:t>Block</w:t>
+      </w:r>
+      <w:r>
+        <w:rPr>
+          <w:lang w:val="es-ES_tradnl"/>
+        </w:rPr>
+        <w:t>/Search</w:t>
+      </w:r>
+      <w:r>
+        <w:rPr>
+          <w:lang w:val="es-ES_tradnl"/>
+        </w:rPr>
+        <w:t>Toolbar</w:t>
+      </w:r>
+      <w:r>
+        <w:rPr>
+          <w:lang w:val="es-ES_tradnl"/>
+        </w:rPr>
+        <w:t>.php</w:t>
+      </w:r>
+    </w:p>
+    <w:p>
+      <w:pPr>
+        <w:rPr>
+          <w:lang w:val="es-ES_tradnl"/>
+        </w:rPr>
+      </w:pPr>
+    </w:p>
+    <w:p>
+      <w:pPr>
+        <w:pStyle w:val="Ttulo4"/>
+        <w:rPr>
+          <w:lang w:val="es-ES_tradnl"/>
+        </w:rPr>
+      </w:pPr>
+      <w:r>
+        <w:rPr>
+          <w:lang w:val="es-ES_tradnl"/>
+        </w:rPr>
+        <w:t>Archivo de configuración de módulo</w:t>
+      </w:r>
+    </w:p>
+    <w:p>
+      <w:pPr>
+        <w:rPr>
+          <w:lang w:val="es-ES_tradnl"/>
+        </w:rPr>
+      </w:pPr>
+      <w:r>
+        <w:rPr>
+          <w:lang w:val="es-ES_tradnl"/>
+        </w:rPr>
+        <w:t>La ubicación asignada para estos elementos será el subdirectorio “</w:t>
+      </w:r>
+      <w:proofErr w:type="spellStart"/>
+      <w:r>
+        <w:rPr>
+          <w:b/>
+          <w:lang w:val="es-ES_tradnl"/>
+        </w:rPr>
+        <w:t>etc</w:t>
+      </w:r>
+      <w:proofErr w:type="spellEnd"/>
+      <w:r>
+        <w:rPr>
+          <w:lang w:val="es-ES_tradnl"/>
+        </w:rPr>
+        <w:t xml:space="preserve">” dentro del paquete al que pertenece la clase que define. Ej.: </w:t>
+      </w:r>
+      <w:proofErr w:type="spellStart"/>
+      <w:r>
+        <w:rPr>
+          <w:lang w:val="es-ES_tradnl"/>
+        </w:rPr>
+        <w:t>includes</w:t>
       </w:r>
       <w:proofErr w:type="spellEnd"/>
       <w:r>
@@ -1580,247 +1914,19 @@
         </w:rPr>
         <w:t>/</w:t>
       </w:r>
-      <w:r>
-        <w:rPr>
-          <w:lang w:val="es-ES_tradnl"/>
-        </w:rPr>
-        <w:t>Search</w:t>
-      </w:r>
-      <w:r>
-        <w:rPr>
-          <w:lang w:val="es-ES_tradnl"/>
-        </w:rPr>
-        <w:t>.php</w:t>
-      </w:r>
-    </w:p>
-    <w:p>
-      <w:pPr>
-        <w:rPr>
-          <w:lang w:val="es-ES_tradnl"/>
-        </w:rPr>
-      </w:pPr>
-      <w:r>
-        <w:rPr>
-          <w:lang w:val="es-ES_tradnl"/>
-        </w:rPr>
-        <w:t>En caso de un paquete solo contar con un controlador deberá nombrarse “</w:t>
-      </w:r>
-      <w:proofErr w:type="spellStart"/>
-      <w:r>
-        <w:rPr>
-          <w:lang w:val="es-ES_tradnl"/>
-        </w:rPr>
-        <w:t>Router</w:t>
-      </w:r>
-      <w:proofErr w:type="spellEnd"/>
-      <w:r>
-        <w:rPr>
-          <w:lang w:val="es-ES_tradnl"/>
-        </w:rPr>
-        <w:t>” y estar en el directorio raíz del paquete. Ej.: includes/classes/Mascotas/Router.php</w:t>
-      </w:r>
-    </w:p>
-    <w:p>
-      <w:pPr>
-        <w:pStyle w:val="Ttulo4"/>
-        <w:rPr>
-          <w:lang w:val="es-ES_tradnl"/>
-        </w:rPr>
-      </w:pPr>
-      <w:r>
-        <w:rPr>
-          <w:lang w:val="es-ES_tradnl"/>
-        </w:rPr>
-        <w:t xml:space="preserve">Archivo </w:t>
-      </w:r>
-      <w:r>
-        <w:rPr>
-          <w:lang w:val="es-ES_tradnl"/>
-        </w:rPr>
-        <w:t xml:space="preserve">de </w:t>
-      </w:r>
-      <w:r>
-        <w:rPr>
-          <w:lang w:val="es-ES_tradnl"/>
-        </w:rPr>
-        <w:t>ayudante</w:t>
-      </w:r>
-    </w:p>
-    <w:p>
-      <w:pPr>
-        <w:rPr>
-          <w:lang w:val="es-ES_tradnl"/>
-        </w:rPr>
-      </w:pPr>
-      <w:r>
-        <w:rPr>
-          <w:lang w:val="es-ES_tradnl"/>
-        </w:rPr>
-        <w:t>La ubicación asignada para estos elementos será el subdirectorio “</w:t>
-      </w:r>
-      <w:r>
-        <w:rPr>
-          <w:b/>
-          <w:lang w:val="es-ES_tradnl"/>
-        </w:rPr>
-        <w:t>Helper</w:t>
-      </w:r>
-      <w:r>
-        <w:rPr>
-          <w:lang w:val="es-ES_tradnl"/>
-        </w:rPr>
-        <w:t>” dentro del paquete al que pertenece la clase que define. Ej.: includes/classes/Mascotas/Helper/Search.php</w:t>
-      </w:r>
-    </w:p>
-    <w:p>
-      <w:pPr>
-        <w:rPr>
-          <w:lang w:val="es-ES_tradnl"/>
-        </w:rPr>
-      </w:pPr>
-      <w:r>
-        <w:rPr>
-          <w:lang w:val="es-ES_tradnl"/>
-        </w:rPr>
-        <w:t>En caso de un paquete solo contar con un controlador deberá nombrarse “</w:t>
-      </w:r>
-      <w:r>
-        <w:rPr>
-          <w:lang w:val="es-ES_tradnl"/>
-        </w:rPr>
-        <w:t>Helper</w:t>
-      </w:r>
-      <w:r>
-        <w:rPr>
-          <w:lang w:val="es-ES_tradnl"/>
-        </w:rPr>
-        <w:t>” y estar en el directorio raíz del paquete. Ej.: includes/classes/Mascotas/Helper.php</w:t>
-      </w:r>
-    </w:p>
-    <w:p>
-      <w:pPr>
-        <w:rPr>
-          <w:lang w:val="es-ES_tradnl"/>
-        </w:rPr>
-      </w:pPr>
-    </w:p>
-    <w:p>
-      <w:pPr>
-        <w:pStyle w:val="Ttulo4"/>
-        <w:rPr>
-          <w:lang w:val="es-ES_tradnl"/>
-        </w:rPr>
-      </w:pPr>
-      <w:r>
-        <w:rPr>
-          <w:lang w:val="es-ES_tradnl"/>
-        </w:rPr>
-        <w:t xml:space="preserve">Archivo de </w:t>
-      </w:r>
-      <w:r>
-        <w:rPr>
-          <w:lang w:val="es-ES_tradnl"/>
-        </w:rPr>
-        <w:t>bloque</w:t>
-      </w:r>
-    </w:p>
-    <w:p>
-      <w:pPr>
-        <w:rPr>
-          <w:lang w:val="es-ES_tradnl"/>
-        </w:rPr>
-      </w:pPr>
-      <w:r>
-        <w:rPr>
-          <w:lang w:val="es-ES_tradnl"/>
-        </w:rPr>
-        <w:t>La ubicación asignada para estos elementos será el subdirectorio “</w:t>
-      </w:r>
-      <w:r>
-        <w:rPr>
-          <w:b/>
-          <w:lang w:val="es-ES_tradnl"/>
-        </w:rPr>
-        <w:t>Block</w:t>
-      </w:r>
-      <w:r>
-        <w:rPr>
-          <w:lang w:val="es-ES_tradnl"/>
-        </w:rPr>
-        <w:t>” dentro del paquete al que pertenece la clase que define. Ej.: includes/classes/Mascotas/</w:t>
-      </w:r>
-      <w:r>
-        <w:rPr>
-          <w:lang w:val="es-ES_tradnl"/>
-        </w:rPr>
-        <w:t>Block</w:t>
-      </w:r>
-      <w:r>
-        <w:rPr>
-          <w:lang w:val="es-ES_tradnl"/>
-        </w:rPr>
-        <w:t>/Search</w:t>
-      </w:r>
-      <w:r>
-        <w:rPr>
-          <w:lang w:val="es-ES_tradnl"/>
-        </w:rPr>
-        <w:t>Toolbar</w:t>
-      </w:r>
-      <w:r>
-        <w:rPr>
-          <w:lang w:val="es-ES_tradnl"/>
-        </w:rPr>
-        <w:t>.php</w:t>
-      </w:r>
-    </w:p>
-    <w:p>
-      <w:pPr>
-        <w:rPr>
-          <w:lang w:val="es-ES_tradnl"/>
-        </w:rPr>
-      </w:pPr>
-    </w:p>
-    <w:p>
-      <w:pPr>
-        <w:pStyle w:val="Ttulo4"/>
-        <w:rPr>
-          <w:lang w:val="es-ES_tradnl"/>
-        </w:rPr>
-      </w:pPr>
-      <w:r>
-        <w:rPr>
-          <w:lang w:val="es-ES_tradnl"/>
-        </w:rPr>
-        <w:t>Archivo de configuración de módulo</w:t>
-      </w:r>
-    </w:p>
-    <w:p>
-      <w:pPr>
-        <w:rPr>
-          <w:lang w:val="es-ES_tradnl"/>
-        </w:rPr>
-      </w:pPr>
-      <w:r>
-        <w:rPr>
-          <w:lang w:val="es-ES_tradnl"/>
-        </w:rPr>
-        <w:t>La ubicación asignada para estos elementos será el subdirectorio “</w:t>
-      </w:r>
-      <w:proofErr w:type="spellStart"/>
-      <w:r>
-        <w:rPr>
-          <w:b/>
-          <w:lang w:val="es-ES_tradnl"/>
-        </w:rPr>
-        <w:t>etc</w:t>
-      </w:r>
-      <w:proofErr w:type="spellEnd"/>
-      <w:r>
-        <w:rPr>
-          <w:lang w:val="es-ES_tradnl"/>
-        </w:rPr>
-        <w:t>” dentro del paquete al que pertenece la clase que define. Ej.: includes/classes/Mascotas/</w:t>
+      <w:proofErr w:type="spellStart"/>
+      <w:r>
+        <w:rPr>
+          <w:lang w:val="es-ES_tradnl"/>
+        </w:rPr>
+        <w:t>classes</w:t>
+      </w:r>
+      <w:proofErr w:type="spellEnd"/>
+      <w:r>
+        <w:rPr>
+          <w:lang w:val="es-ES_tradnl"/>
+        </w:rPr>
+        <w:t>/Mascotas/</w:t>
       </w:r>
       <w:proofErr w:type="spellStart"/>
       <w:r>
@@ -2338,7 +2444,31 @@
         <w:rPr>
           <w:lang w:val="es-ES_tradnl"/>
         </w:rPr>
-        <w:t xml:space="preserve"> dentro del contenido de los archivos será con el delimitador </w:t>
+        <w:t xml:space="preserve"> dentro del contenido de los archivos será</w:t>
+      </w:r>
+      <w:r>
+        <w:rPr>
+          <w:lang w:val="es-ES_tradnl"/>
+        </w:rPr>
+        <w:t xml:space="preserve"> marcado</w:t>
+      </w:r>
+      <w:r>
+        <w:rPr>
+          <w:lang w:val="es-ES_tradnl"/>
+        </w:rPr>
+        <w:t xml:space="preserve"> </w:t>
+      </w:r>
+      <w:r>
+        <w:rPr>
+          <w:lang w:val="es-ES_tradnl"/>
+        </w:rPr>
+        <w:t>por</w:t>
+      </w:r>
+      <w:r>
+        <w:rPr>
+          <w:lang w:val="es-ES_tradnl"/>
+        </w:rPr>
+        <w:t xml:space="preserve"> el delimitador </w:t>
       </w:r>
       <w:r>
         <w:rPr>
@@ -2484,7 +2614,49 @@
         <w:rPr>
           <w:lang w:val="es-ES_tradnl"/>
         </w:rPr>
-        <w:t xml:space="preserve">, donde cada elemento que separan los guiones bajos deberá corresponder a la ruta de la clase y al nombre de su archivo. Ej.: includes/classes/Mascotas/Model/Mascota.php tendrá la </w:t>
+        <w:t xml:space="preserve">, donde cada elemento que separan los guiones bajos deberá corresponder a la ruta de la clase y al nombre de su archivo. Ej.: </w:t>
+      </w:r>
+      <w:proofErr w:type="spellStart"/>
+      <w:r>
+        <w:rPr>
+          <w:lang w:val="es-ES_tradnl"/>
+        </w:rPr>
+        <w:t>includes</w:t>
+      </w:r>
+      <w:proofErr w:type="spellEnd"/>
+      <w:r>
+        <w:rPr>
+          <w:lang w:val="es-ES_tradnl"/>
+        </w:rPr>
+        <w:t>/</w:t>
+      </w:r>
+      <w:proofErr w:type="spellStart"/>
+      <w:r>
+        <w:rPr>
+          <w:lang w:val="es-ES_tradnl"/>
+        </w:rPr>
+        <w:t>classes</w:t>
+      </w:r>
+      <w:proofErr w:type="spellEnd"/>
+      <w:r>
+        <w:rPr>
+          <w:lang w:val="es-ES_tradnl"/>
+        </w:rPr>
+        <w:t>/Mascotas/</w:t>
+      </w:r>
+      <w:proofErr w:type="spellStart"/>
+      <w:r>
+        <w:rPr>
+          <w:lang w:val="es-ES_tradnl"/>
+        </w:rPr>
+        <w:t>Model</w:t>
+      </w:r>
+      <w:proofErr w:type="spellEnd"/>
+      <w:r>
+        <w:rPr>
+          <w:lang w:val="es-ES_tradnl"/>
+        </w:rPr>
+        <w:t xml:space="preserve">/Mascota.php tendrá la </w:t>
       </w:r>
       <w:proofErr w:type="spellStart"/>
       <w:r>
@@ -3667,6 +3839,7 @@
   <w:style w:type="character" w:default="1" w:styleId="Fuentedeprrafopredeter">
     <w:name w:val="Default Paragraph Font"/>
     <w:uiPriority w:val="1"/>
+    <w:semiHidden/>
     <w:unhideWhenUsed/>
   </w:style>
   <w:style w:type="table" w:default="1" w:styleId="Tablanormal">

</xml_diff>